<commit_message>
dopolnitev smernic, dodajanje Martjanske II in Sadla
</commit_message>
<xml_diff>
--- a/Navodila/00_smernice_DP_NRSS.docx
+++ b/Navodila/00_smernice_DP_NRSS.docx
@@ -1,6 +1,6 @@
 
 <file path=word/document.xml><?xml version="1.0" encoding="utf-8"?>
-<w:document xmlns:wpc="http://schemas.microsoft.com/office/word/2010/wordprocessingCanvas" xmlns:cx="http://schemas.microsoft.com/office/drawing/2014/chartex" xmlns:cx1="http://schemas.microsoft.com/office/drawing/2015/9/8/chartex" xmlns:mc="http://schemas.openxmlformats.org/markup-compatibility/2006" xmlns:o="urn:schemas-microsoft-com:office:office" xmlns:r="http://schemas.openxmlformats.org/officeDocument/2006/relationships" xmlns:m="http://schemas.openxmlformats.org/officeDocument/2006/math" xmlns:v="urn:schemas-microsoft-com:vml" xmlns:wp14="http://schemas.microsoft.com/office/word/2010/wordprocessingDrawing" xmlns:wp="http://schemas.openxmlformats.org/drawingml/2006/wordprocessingDrawing" xmlns:w10="urn:schemas-microsoft-com:office:word" xmlns:w="http://schemas.openxmlformats.org/wordprocessingml/2006/main" xmlns:w14="http://schemas.microsoft.com/office/word/2010/wordml" xmlns:w15="http://schemas.microsoft.com/office/word/2012/wordml" xmlns:w16se="http://schemas.microsoft.com/office/word/2015/wordml/symex" xmlns:wpg="http://schemas.microsoft.com/office/word/2010/wordprocessingGroup" xmlns:wpi="http://schemas.microsoft.com/office/word/2010/wordprocessingInk" xmlns:wne="http://schemas.microsoft.com/office/word/2006/wordml" xmlns:wps="http://schemas.microsoft.com/office/word/2010/wordprocessingShape" mc:Ignorable="w14 w15 w16se wp14">
+<w:document xmlns:wpc="http://schemas.microsoft.com/office/word/2010/wordprocessingCanvas" xmlns:cx="http://schemas.microsoft.com/office/drawing/2014/chartex" xmlns:mc="http://schemas.openxmlformats.org/markup-compatibility/2006" xmlns:o="urn:schemas-microsoft-com:office:office" xmlns:r="http://schemas.openxmlformats.org/officeDocument/2006/relationships" xmlns:m="http://schemas.openxmlformats.org/officeDocument/2006/math" xmlns:v="urn:schemas-microsoft-com:vml" xmlns:wp14="http://schemas.microsoft.com/office/word/2010/wordprocessingDrawing" xmlns:wp="http://schemas.openxmlformats.org/drawingml/2006/wordprocessingDrawing" xmlns:w10="urn:schemas-microsoft-com:office:word" xmlns:w="http://schemas.openxmlformats.org/wordprocessingml/2006/main" xmlns:w14="http://schemas.microsoft.com/office/word/2010/wordml" xmlns:w15="http://schemas.microsoft.com/office/word/2012/wordml" xmlns:w16se="http://schemas.microsoft.com/office/word/2015/wordml/symex" xmlns:wpg="http://schemas.microsoft.com/office/word/2010/wordprocessingGroup" xmlns:wpi="http://schemas.microsoft.com/office/word/2010/wordprocessingInk" xmlns:wne="http://schemas.microsoft.com/office/word/2006/wordml" xmlns:wps="http://schemas.microsoft.com/office/word/2010/wordprocessingShape" mc:Ignorable="w14 w15 w16se wp14">
   <w:body>
     <w:p/>
     <w:p>
@@ -25,7 +25,11 @@
         <w:t xml:space="preserve"> NRSS </w:t>
       </w:r>
     </w:p>
-    <w:p/>
+    <w:p>
+      <w:pPr>
+        <w:pStyle w:val="teiab"/>
+      </w:pPr>
+    </w:p>
     <w:p>
       <w:pPr>
         <w:pStyle w:val="Naslov2"/>
@@ -139,7 +143,13 @@
         <w:t>.</w:t>
       </w:r>
     </w:p>
-    <w:p/>
+    <w:p>
+      <w:pPr>
+        <w:pStyle w:val="teiclosure"/>
+      </w:pPr>
+      <w:bookmarkStart w:id="0" w:name="_GoBack"/>
+      <w:bookmarkEnd w:id="0"/>
+    </w:p>
     <w:p>
       <w:pPr>
         <w:pStyle w:val="Naslov2"/>
@@ -348,11 +358,11 @@
             <w:pPr>
               <w:pStyle w:val="Vsebinatabele"/>
             </w:pPr>
-            <w:bookmarkStart w:id="0" w:name="DDE_LINK44"/>
+            <w:bookmarkStart w:id="1" w:name="DDE_LINK44"/>
             <w:r>
               <w:t>t</w:t>
             </w:r>
-            <w:bookmarkEnd w:id="0"/>
+            <w:bookmarkEnd w:id="1"/>
             <w:r>
               <w:t>ɿ</w:t>
             </w:r>
@@ -672,7 +682,7 @@
               </w:rPr>
               <w:t xml:space="preserve"> </w:t>
             </w:r>
-            <w:bookmarkStart w:id="1" w:name="__DdeLink__1_1785079896"/>
+            <w:bookmarkStart w:id="2" w:name="__DdeLink__1_1785079896"/>
             <w:r>
               <w:rPr>
                 <w:rFonts w:eastAsia="Times New Roman"/>
@@ -682,7 +692,7 @@
             <w:r>
               <w:t>͠</w:t>
             </w:r>
-            <w:bookmarkEnd w:id="1"/>
+            <w:bookmarkEnd w:id="2"/>
           </w:p>
         </w:tc>
         <w:tc>
@@ -1810,8 +1820,6 @@
         </w:rPr>
         <w:t>nje lipota uſe resveſseli</w:t>
       </w:r>
-      <w:bookmarkStart w:id="2" w:name="_GoBack"/>
-      <w:bookmarkEnd w:id="2"/>
       <w:r>
         <w:rPr>
           <w:lang w:val="de-AT"/>
@@ -1995,7 +2003,7 @@
 </file>
 
 <file path=word/endnotes.xml><?xml version="1.0" encoding="utf-8"?>
-<w:endnotes xmlns:wpc="http://schemas.microsoft.com/office/word/2010/wordprocessingCanvas" xmlns:cx="http://schemas.microsoft.com/office/drawing/2014/chartex" xmlns:cx1="http://schemas.microsoft.com/office/drawing/2015/9/8/chartex" xmlns:mc="http://schemas.openxmlformats.org/markup-compatibility/2006" xmlns:o="urn:schemas-microsoft-com:office:office" xmlns:r="http://schemas.openxmlformats.org/officeDocument/2006/relationships" xmlns:m="http://schemas.openxmlformats.org/officeDocument/2006/math" xmlns:v="urn:schemas-microsoft-com:vml" xmlns:wp14="http://schemas.microsoft.com/office/word/2010/wordprocessingDrawing" xmlns:wp="http://schemas.openxmlformats.org/drawingml/2006/wordprocessingDrawing" xmlns:w10="urn:schemas-microsoft-com:office:word" xmlns:w="http://schemas.openxmlformats.org/wordprocessingml/2006/main" xmlns:w14="http://schemas.microsoft.com/office/word/2010/wordml" xmlns:w15="http://schemas.microsoft.com/office/word/2012/wordml" xmlns:w16se="http://schemas.microsoft.com/office/word/2015/wordml/symex" xmlns:wpg="http://schemas.microsoft.com/office/word/2010/wordprocessingGroup" xmlns:wpi="http://schemas.microsoft.com/office/word/2010/wordprocessingInk" xmlns:wne="http://schemas.microsoft.com/office/word/2006/wordml" xmlns:wps="http://schemas.microsoft.com/office/word/2010/wordprocessingShape" mc:Ignorable="w14 w15 w16se wp14">
+<w:endnotes xmlns:wpc="http://schemas.microsoft.com/office/word/2010/wordprocessingCanvas" xmlns:cx="http://schemas.microsoft.com/office/drawing/2014/chartex" xmlns:mc="http://schemas.openxmlformats.org/markup-compatibility/2006" xmlns:o="urn:schemas-microsoft-com:office:office" xmlns:r="http://schemas.openxmlformats.org/officeDocument/2006/relationships" xmlns:m="http://schemas.openxmlformats.org/officeDocument/2006/math" xmlns:v="urn:schemas-microsoft-com:vml" xmlns:wp14="http://schemas.microsoft.com/office/word/2010/wordprocessingDrawing" xmlns:wp="http://schemas.openxmlformats.org/drawingml/2006/wordprocessingDrawing" xmlns:w10="urn:schemas-microsoft-com:office:word" xmlns:w="http://schemas.openxmlformats.org/wordprocessingml/2006/main" xmlns:w14="http://schemas.microsoft.com/office/word/2010/wordml" xmlns:w15="http://schemas.microsoft.com/office/word/2012/wordml" xmlns:w16se="http://schemas.microsoft.com/office/word/2015/wordml/symex" xmlns:wpg="http://schemas.microsoft.com/office/word/2010/wordprocessingGroup" xmlns:wpi="http://schemas.microsoft.com/office/word/2010/wordprocessingInk" xmlns:wne="http://schemas.microsoft.com/office/word/2006/wordml" xmlns:wps="http://schemas.microsoft.com/office/word/2010/wordprocessingShape" mc:Ignorable="w14 w15 w16se wp14">
   <w:endnote w:type="separator" w:id="-1">
     <w:p>
       <w:pPr>
@@ -2020,7 +2028,7 @@
 </file>
 
 <file path=word/footnotes.xml><?xml version="1.0" encoding="utf-8"?>
-<w:footnotes xmlns:wpc="http://schemas.microsoft.com/office/word/2010/wordprocessingCanvas" xmlns:cx="http://schemas.microsoft.com/office/drawing/2014/chartex" xmlns:cx1="http://schemas.microsoft.com/office/drawing/2015/9/8/chartex" xmlns:mc="http://schemas.openxmlformats.org/markup-compatibility/2006" xmlns:o="urn:schemas-microsoft-com:office:office" xmlns:r="http://schemas.openxmlformats.org/officeDocument/2006/relationships" xmlns:m="http://schemas.openxmlformats.org/officeDocument/2006/math" xmlns:v="urn:schemas-microsoft-com:vml" xmlns:wp14="http://schemas.microsoft.com/office/word/2010/wordprocessingDrawing" xmlns:wp="http://schemas.openxmlformats.org/drawingml/2006/wordprocessingDrawing" xmlns:w10="urn:schemas-microsoft-com:office:word" xmlns:w="http://schemas.openxmlformats.org/wordprocessingml/2006/main" xmlns:w14="http://schemas.microsoft.com/office/word/2010/wordml" xmlns:w15="http://schemas.microsoft.com/office/word/2012/wordml" xmlns:w16se="http://schemas.microsoft.com/office/word/2015/wordml/symex" xmlns:wpg="http://schemas.microsoft.com/office/word/2010/wordprocessingGroup" xmlns:wpi="http://schemas.microsoft.com/office/word/2010/wordprocessingInk" xmlns:wne="http://schemas.microsoft.com/office/word/2006/wordml" xmlns:wps="http://schemas.microsoft.com/office/word/2010/wordprocessingShape" mc:Ignorable="w14 w15 w16se wp14">
+<w:footnotes xmlns:wpc="http://schemas.microsoft.com/office/word/2010/wordprocessingCanvas" xmlns:cx="http://schemas.microsoft.com/office/drawing/2014/chartex" xmlns:mc="http://schemas.openxmlformats.org/markup-compatibility/2006" xmlns:o="urn:schemas-microsoft-com:office:office" xmlns:r="http://schemas.openxmlformats.org/officeDocument/2006/relationships" xmlns:m="http://schemas.openxmlformats.org/officeDocument/2006/math" xmlns:v="urn:schemas-microsoft-com:vml" xmlns:wp14="http://schemas.microsoft.com/office/word/2010/wordprocessingDrawing" xmlns:wp="http://schemas.openxmlformats.org/drawingml/2006/wordprocessingDrawing" xmlns:w10="urn:schemas-microsoft-com:office:word" xmlns:w="http://schemas.openxmlformats.org/wordprocessingml/2006/main" xmlns:w14="http://schemas.microsoft.com/office/word/2010/wordml" xmlns:w15="http://schemas.microsoft.com/office/word/2012/wordml" xmlns:w16se="http://schemas.microsoft.com/office/word/2015/wordml/symex" xmlns:wpg="http://schemas.microsoft.com/office/word/2010/wordprocessingGroup" xmlns:wpi="http://schemas.microsoft.com/office/word/2010/wordprocessingInk" xmlns:wne="http://schemas.microsoft.com/office/word/2006/wordml" xmlns:wps="http://schemas.microsoft.com/office/word/2010/wordprocessingShape" mc:Ignorable="w14 w15 w16se wp14">
   <w:footnote w:type="separator" w:id="-1">
     <w:p>
       <w:pPr>
@@ -2045,7 +2053,7 @@
 </file>
 
 <file path=word/numbering.xml><?xml version="1.0" encoding="utf-8"?>
-<w:numbering xmlns:wpc="http://schemas.microsoft.com/office/word/2010/wordprocessingCanvas" xmlns:cx="http://schemas.microsoft.com/office/drawing/2014/chartex" xmlns:cx1="http://schemas.microsoft.com/office/drawing/2015/9/8/chartex" xmlns:mc="http://schemas.openxmlformats.org/markup-compatibility/2006" xmlns:o="urn:schemas-microsoft-com:office:office" xmlns:r="http://schemas.openxmlformats.org/officeDocument/2006/relationships" xmlns:m="http://schemas.openxmlformats.org/officeDocument/2006/math" xmlns:v="urn:schemas-microsoft-com:vml" xmlns:wp14="http://schemas.microsoft.com/office/word/2010/wordprocessingDrawing" xmlns:wp="http://schemas.openxmlformats.org/drawingml/2006/wordprocessingDrawing" xmlns:w10="urn:schemas-microsoft-com:office:word" xmlns:w="http://schemas.openxmlformats.org/wordprocessingml/2006/main" xmlns:w14="http://schemas.microsoft.com/office/word/2010/wordml" xmlns:w15="http://schemas.microsoft.com/office/word/2012/wordml" xmlns:w16se="http://schemas.microsoft.com/office/word/2015/wordml/symex" xmlns:wpg="http://schemas.microsoft.com/office/word/2010/wordprocessingGroup" xmlns:wpi="http://schemas.microsoft.com/office/word/2010/wordprocessingInk" xmlns:wne="http://schemas.microsoft.com/office/word/2006/wordml" xmlns:wps="http://schemas.microsoft.com/office/word/2010/wordprocessingShape" mc:Ignorable="w14 w15 w16se wp14">
+<w:numbering xmlns:wpc="http://schemas.microsoft.com/office/word/2010/wordprocessingCanvas" xmlns:cx="http://schemas.microsoft.com/office/drawing/2014/chartex" xmlns:mc="http://schemas.openxmlformats.org/markup-compatibility/2006" xmlns:o="urn:schemas-microsoft-com:office:office" xmlns:r="http://schemas.openxmlformats.org/officeDocument/2006/relationships" xmlns:m="http://schemas.openxmlformats.org/officeDocument/2006/math" xmlns:v="urn:schemas-microsoft-com:vml" xmlns:wp14="http://schemas.microsoft.com/office/word/2010/wordprocessingDrawing" xmlns:wp="http://schemas.openxmlformats.org/drawingml/2006/wordprocessingDrawing" xmlns:w10="urn:schemas-microsoft-com:office:word" xmlns:w="http://schemas.openxmlformats.org/wordprocessingml/2006/main" xmlns:w14="http://schemas.microsoft.com/office/word/2010/wordml" xmlns:w15="http://schemas.microsoft.com/office/word/2012/wordml" xmlns:w16se="http://schemas.microsoft.com/office/word/2015/wordml/symex" xmlns:wpg="http://schemas.microsoft.com/office/word/2010/wordprocessingGroup" xmlns:wpi="http://schemas.microsoft.com/office/word/2010/wordprocessingInk" xmlns:wne="http://schemas.microsoft.com/office/word/2006/wordml" xmlns:wps="http://schemas.microsoft.com/office/word/2010/wordprocessingShape" mc:Ignorable="w14 w15 w16se wp14">
   <w:abstractNum w:abstractNumId="0" w15:restartNumberingAfterBreak="0">
     <w:nsid w:val="00000001"/>
     <w:multiLevelType w:val="multilevel"/>
@@ -6053,6 +6061,24 @@
       <w:lang w:eastAsia="zh-CN" w:bidi="hi-IN"/>
     </w:rPr>
   </w:style>
+  <w:style w:type="paragraph" w:customStyle="1" w:styleId="teiab">
+    <w:name w:val="tei:ab"/>
+    <w:basedOn w:val="Navaden"/>
+    <w:qFormat/>
+    <w:rsid w:val="00AF5B10"/>
+    <w:rPr>
+      <w:color w:val="F79646" w:themeColor="accent6"/>
+    </w:rPr>
+  </w:style>
+  <w:style w:type="paragraph" w:customStyle="1" w:styleId="teiclosure">
+    <w:name w:val="tei:closure"/>
+    <w:basedOn w:val="Navaden"/>
+    <w:qFormat/>
+    <w:rsid w:val="00AF5B10"/>
+    <w:rPr>
+      <w:color w:val="9BBB59" w:themeColor="accent3"/>
+    </w:rPr>
+  </w:style>
 </w:styles>
 </file>
 
@@ -6346,7 +6372,7 @@
 </file>
 
 <file path=customXml/itemProps1.xml><?xml version="1.0" encoding="utf-8"?>
-<ds:datastoreItem xmlns:ds="http://schemas.openxmlformats.org/officeDocument/2006/customXml" ds:itemID="{E5606D40-CCF8-4993-9BBD-0FD6979266AE}">
+<ds:datastoreItem xmlns:ds="http://schemas.openxmlformats.org/officeDocument/2006/customXml" ds:itemID="{45FC44ED-C1E6-4359-981F-064DCC46BE60}">
   <ds:schemaRefs>
     <ds:schemaRef ds:uri="http://schemas.openxmlformats.org/officeDocument/2006/bibliography"/>
   </ds:schemaRefs>

</xml_diff>